<commit_message>
Added sample questions for final exam
</commit_message>
<xml_diff>
--- a/FinalExam/SampleQuestions.docx
+++ b/FinalExam/SampleQuestions.docx
@@ -4,13 +4,41 @@
   <w:body>
     <w:p>
       <w:pPr>
+        <w:pStyle w:val="Heading1"/>
+      </w:pPr>
+      <w:r>
+        <w:rPr>
+          <w:rStyle w:val="Strong"/>
+          <w:b w:val="0"/>
+          <w:bCs w:val="0"/>
+        </w:rPr>
+        <w:t>Type I</w:t>
+      </w:r>
+    </w:p>
+    <w:p>
+      <w:pPr>
         <w:pStyle w:val="NormalWeb"/>
       </w:pPr>
       <w:r>
+        <w:t xml:space="preserve">A test is administered annually. The test has a </w:t>
+      </w:r>
+      <w:r>
         <w:rPr>
           <w:rStyle w:val="Strong"/>
         </w:rPr>
-        <w:t>Type I</w:t>
+        <w:t>mean score of 100</w:t>
+      </w:r>
+      <w:r>
+        <w:t xml:space="preserve"> and a </w:t>
+      </w:r>
+      <w:r>
+        <w:rPr>
+          <w:rStyle w:val="Strong"/>
+        </w:rPr>
+        <w:t>standard deviation of 40</w:t>
+      </w:r>
+      <w:r>
+        <w:t>. </w:t>
       </w:r>
     </w:p>
     <w:p>
@@ -18,32 +46,6 @@
         <w:pStyle w:val="NormalWeb"/>
       </w:pPr>
       <w:r>
-        <w:t xml:space="preserve">A test is administered annually. The test has a </w:t>
-      </w:r>
-      <w:r>
-        <w:rPr>
-          <w:rStyle w:val="Strong"/>
-        </w:rPr>
-        <w:t>mean score of 100</w:t>
-      </w:r>
-      <w:r>
-        <w:t xml:space="preserve"> and a </w:t>
-      </w:r>
-      <w:r>
-        <w:rPr>
-          <w:rStyle w:val="Strong"/>
-        </w:rPr>
-        <w:t>standard deviation of 40</w:t>
-      </w:r>
-      <w:r>
-        <w:t>. </w:t>
-      </w:r>
-    </w:p>
-    <w:p>
-      <w:pPr>
-        <w:pStyle w:val="NormalWeb"/>
-      </w:pPr>
-      <w:r>
         <w:t>If Rohit's z-score is 1.5, what was his score on the test?</w:t>
       </w:r>
     </w:p>
@@ -140,105 +142,103 @@
         <w:rPr>
           <w:rStyle w:val="t"/>
         </w:rPr>
-        <w:t>μ</w:t>
+        <w:t xml:space="preserve">μ </w:t>
       </w:r>
       <w:r>
         <w:rPr>
           <w:rStyle w:val="t"/>
         </w:rPr>
-        <w:t xml:space="preserve"> </w:t>
+        <w:t>= (1.</w:t>
       </w:r>
       <w:r>
         <w:rPr>
           <w:rStyle w:val="t"/>
         </w:rPr>
-        <w:t>= (1.</w:t>
+        <w:t>5</w:t>
       </w:r>
       <w:r>
         <w:rPr>
           <w:rStyle w:val="t"/>
         </w:rPr>
-        <w:t>5</w:t>
+        <w:t xml:space="preserve"> * </w:t>
       </w:r>
       <w:r>
         <w:rPr>
           <w:rStyle w:val="t"/>
         </w:rPr>
-        <w:t xml:space="preserve"> * </w:t>
+        <w:t>40</w:t>
       </w:r>
       <w:r>
         <w:rPr>
           <w:rStyle w:val="t"/>
         </w:rPr>
-        <w:t>40</w:t>
+        <w:t xml:space="preserve">) + 100 = </w:t>
       </w:r>
       <w:r>
         <w:rPr>
           <w:rStyle w:val="t"/>
         </w:rPr>
-        <w:t xml:space="preserve">) + 100 = </w:t>
+        <w:t>6</w:t>
       </w:r>
       <w:r>
         <w:rPr>
           <w:rStyle w:val="t"/>
         </w:rPr>
-        <w:t>6</w:t>
+        <w:t>0</w:t>
       </w:r>
       <w:r>
         <w:rPr>
           <w:rStyle w:val="t"/>
         </w:rPr>
+        <w:t xml:space="preserve"> + 10</w:t>
+      </w:r>
+      <w:r>
+        <w:rPr>
+          <w:rStyle w:val="t"/>
+        </w:rPr>
         <w:t>0</w:t>
       </w:r>
       <w:r>
         <w:rPr>
           <w:rStyle w:val="t"/>
         </w:rPr>
-        <w:t xml:space="preserve"> + 10</w:t>
+        <w:t xml:space="preserve"> = </w:t>
       </w:r>
       <w:r>
         <w:rPr>
           <w:rStyle w:val="t"/>
-        </w:rPr>
-        <w:t>0</w:t>
-      </w:r>
-      <w:r>
-        <w:rPr>
-          <w:rStyle w:val="t"/>
-        </w:rPr>
-        <w:t xml:space="preserve"> = 1</w:t>
-      </w:r>
-      <w:r>
-        <w:rPr>
-          <w:rStyle w:val="t"/>
-        </w:rPr>
-        <w:t>60</w:t>
-      </w:r>
-    </w:p>
-    <w:p>
-      <w:pPr>
-        <w:rPr>
-          <w:rStyle w:val="t"/>
-        </w:rPr>
-      </w:pPr>
-    </w:p>
-    <w:p>
-      <w:pPr>
-        <w:spacing w:before="100" w:beforeAutospacing="1" w:after="100" w:afterAutospacing="1" w:line="240" w:lineRule="auto"/>
-        <w:rPr>
-          <w:rFonts w:ascii="Times New Roman" w:eastAsia="Times New Roman" w:hAnsi="Times New Roman" w:cs="Times New Roman"/>
-          <w:sz w:val="24"/>
-          <w:szCs w:val="24"/>
-          <w:lang w:eastAsia="en-IN" w:bidi="te-IN"/>
-        </w:rPr>
-      </w:pPr>
-      <w:r>
-        <w:rPr>
-          <w:rFonts w:ascii="Times New Roman" w:eastAsia="Times New Roman" w:hAnsi="Times New Roman" w:cs="Times New Roman"/>
           <w:b/>
           <w:bCs/>
-          <w:sz w:val="24"/>
-          <w:szCs w:val="24"/>
+        </w:rPr>
+        <w:t>1</w:t>
+      </w:r>
+      <w:r>
+        <w:rPr>
+          <w:rStyle w:val="t"/>
+          <w:b/>
+          <w:bCs/>
+        </w:rPr>
+        <w:t>60</w:t>
+      </w:r>
+    </w:p>
+    <w:p>
+      <w:pPr>
+        <w:rPr>
+          <w:rStyle w:val="t"/>
+        </w:rPr>
+      </w:pPr>
+    </w:p>
+    <w:p>
+      <w:pPr>
+        <w:pStyle w:val="Heading1"/>
+        <w:rPr>
+          <w:rFonts w:eastAsia="Times New Roman"/>
+          <w:lang w:eastAsia="en-IN" w:bidi="te-IN"/>
+        </w:rPr>
+      </w:pPr>
+      <w:r>
+        <w:rPr>
+          <w:rFonts w:eastAsia="Times New Roman"/>
           <w:lang w:eastAsia="en-IN" w:bidi="te-IN"/>
         </w:rPr>
         <w:t>Type III</w:t>
@@ -560,9 +560,1235 @@
       </w:r>
     </w:p>
     <w:p>
-      <w:bookmarkStart w:id="0" w:name="_GoBack"/>
-      <w:bookmarkEnd w:id="0"/>
-    </w:p>
+      <w:r>
+        <w:rPr>
+          <w:noProof/>
+        </w:rPr>
+        <w:lastRenderedPageBreak/>
+        <w:drawing>
+          <wp:inline distT="0" distB="0" distL="0" distR="0" wp14:anchorId="71CA22C7" wp14:editId="74286EA9">
+            <wp:extent cx="4743450" cy="2409825"/>
+            <wp:effectExtent l="0" t="0" r="0" b="9525"/>
+            <wp:docPr id="1" name="Picture 1"/>
+            <wp:cNvGraphicFramePr>
+              <a:graphicFrameLocks xmlns:a="http://schemas.openxmlformats.org/drawingml/2006/main" noChangeAspect="1"/>
+            </wp:cNvGraphicFramePr>
+            <a:graphic xmlns:a="http://schemas.openxmlformats.org/drawingml/2006/main">
+              <a:graphicData uri="http://schemas.openxmlformats.org/drawingml/2006/picture">
+                <pic:pic xmlns:pic="http://schemas.openxmlformats.org/drawingml/2006/picture">
+                  <pic:nvPicPr>
+                    <pic:cNvPr id="1" name=""/>
+                    <pic:cNvPicPr/>
+                  </pic:nvPicPr>
+                  <pic:blipFill rotWithShape="1">
+                    <a:blip r:embed="rId6"/>
+                    <a:srcRect l="30844" t="16552" r="11201" b="8669"/>
+                    <a:stretch/>
+                  </pic:blipFill>
+                  <pic:spPr bwMode="auto">
+                    <a:xfrm>
+                      <a:off x="0" y="0"/>
+                      <a:ext cx="4743450" cy="2409825"/>
+                    </a:xfrm>
+                    <a:prstGeom prst="rect">
+                      <a:avLst/>
+                    </a:prstGeom>
+                    <a:ln>
+                      <a:noFill/>
+                    </a:ln>
+                    <a:extLst>
+                      <a:ext uri="{53640926-AAD7-44D8-BBD7-CCE9431645EC}">
+                        <a14:shadowObscured xmlns:a14="http://schemas.microsoft.com/office/drawing/2010/main"/>
+                      </a:ext>
+                    </a:extLst>
+                  </pic:spPr>
+                </pic:pic>
+              </a:graphicData>
+            </a:graphic>
+          </wp:inline>
+        </w:drawing>
+      </w:r>
+    </w:p>
+    <w:p/>
+    <w:p/>
+    <w:p>
+      <w:pPr>
+        <w:pStyle w:val="Heading1"/>
+      </w:pPr>
+      <w:bookmarkStart w:id="0" w:name="_Hlk16461257"/>
+      <w:r>
+        <w:rPr>
+          <w:rStyle w:val="Strong"/>
+          <w:b w:val="0"/>
+          <w:bCs w:val="0"/>
+        </w:rPr>
+        <w:t>Type I</w:t>
+      </w:r>
+    </w:p>
+    <w:bookmarkEnd w:id="0"/>
+    <w:p>
+      <w:pPr>
+        <w:rPr>
+          <w:noProof/>
+        </w:rPr>
+      </w:pPr>
+    </w:p>
+    <w:p>
+      <w:r>
+        <w:rPr>
+          <w:noProof/>
+        </w:rPr>
+        <w:drawing>
+          <wp:inline distT="0" distB="0" distL="0" distR="0" wp14:anchorId="411DB77E" wp14:editId="0B57E552">
+            <wp:extent cx="4581525" cy="2476500"/>
+            <wp:effectExtent l="0" t="0" r="9525" b="0"/>
+            <wp:docPr id="2" name="Picture 2"/>
+            <wp:cNvGraphicFramePr>
+              <a:graphicFrameLocks xmlns:a="http://schemas.openxmlformats.org/drawingml/2006/main" noChangeAspect="1"/>
+            </wp:cNvGraphicFramePr>
+            <a:graphic xmlns:a="http://schemas.openxmlformats.org/drawingml/2006/main">
+              <a:graphicData uri="http://schemas.openxmlformats.org/drawingml/2006/picture">
+                <pic:pic xmlns:pic="http://schemas.openxmlformats.org/drawingml/2006/picture">
+                  <pic:nvPicPr>
+                    <pic:cNvPr id="1" name=""/>
+                    <pic:cNvPicPr/>
+                  </pic:nvPicPr>
+                  <pic:blipFill rotWithShape="1">
+                    <a:blip r:embed="rId7"/>
+                    <a:srcRect l="31077" t="15960" r="11091" b="7192"/>
+                    <a:stretch/>
+                  </pic:blipFill>
+                  <pic:spPr bwMode="auto">
+                    <a:xfrm>
+                      <a:off x="0" y="0"/>
+                      <a:ext cx="4581525" cy="2476500"/>
+                    </a:xfrm>
+                    <a:prstGeom prst="rect">
+                      <a:avLst/>
+                    </a:prstGeom>
+                    <a:ln>
+                      <a:noFill/>
+                    </a:ln>
+                    <a:extLst>
+                      <a:ext uri="{53640926-AAD7-44D8-BBD7-CCE9431645EC}">
+                        <a14:shadowObscured xmlns:a14="http://schemas.microsoft.com/office/drawing/2010/main"/>
+                      </a:ext>
+                    </a:extLst>
+                  </pic:spPr>
+                </pic:pic>
+              </a:graphicData>
+            </a:graphic>
+          </wp:inline>
+        </w:drawing>
+      </w:r>
+    </w:p>
+    <w:p>
+      <w:pPr>
+        <w:pStyle w:val="Heading1"/>
+        <w:rPr>
+          <w:rStyle w:val="Strong"/>
+          <w:b w:val="0"/>
+          <w:bCs w:val="0"/>
+        </w:rPr>
+      </w:pPr>
+    </w:p>
+    <w:p>
+      <w:pPr>
+        <w:pStyle w:val="Heading1"/>
+      </w:pPr>
+      <w:r>
+        <w:rPr>
+          <w:rStyle w:val="Strong"/>
+          <w:b w:val="0"/>
+          <w:bCs w:val="0"/>
+        </w:rPr>
+        <w:t>Type I</w:t>
+      </w:r>
+    </w:p>
+    <w:p/>
+    <w:p>
+      <w:pPr>
+        <w:rPr>
+          <w:noProof/>
+        </w:rPr>
+      </w:pPr>
+    </w:p>
+    <w:p>
+      <w:r>
+        <w:rPr>
+          <w:noProof/>
+        </w:rPr>
+        <w:lastRenderedPageBreak/>
+        <w:drawing>
+          <wp:inline distT="0" distB="0" distL="0" distR="0" wp14:anchorId="090253DD" wp14:editId="46878A50">
+            <wp:extent cx="3352800" cy="2371725"/>
+            <wp:effectExtent l="0" t="0" r="0" b="9525"/>
+            <wp:docPr id="3" name="Picture 3"/>
+            <wp:cNvGraphicFramePr>
+              <a:graphicFrameLocks xmlns:a="http://schemas.openxmlformats.org/drawingml/2006/main" noChangeAspect="1"/>
+            </wp:cNvGraphicFramePr>
+            <a:graphic xmlns:a="http://schemas.openxmlformats.org/drawingml/2006/main">
+              <a:graphicData uri="http://schemas.openxmlformats.org/drawingml/2006/picture">
+                <pic:pic xmlns:pic="http://schemas.openxmlformats.org/drawingml/2006/picture">
+                  <pic:nvPicPr>
+                    <pic:cNvPr id="1" name=""/>
+                    <pic:cNvPicPr/>
+                  </pic:nvPicPr>
+                  <pic:blipFill rotWithShape="1">
+                    <a:blip r:embed="rId8"/>
+                    <a:srcRect l="31077" t="16256" r="10425" b="10148"/>
+                    <a:stretch/>
+                  </pic:blipFill>
+                  <pic:spPr bwMode="auto">
+                    <a:xfrm>
+                      <a:off x="0" y="0"/>
+                      <a:ext cx="3352800" cy="2371725"/>
+                    </a:xfrm>
+                    <a:prstGeom prst="rect">
+                      <a:avLst/>
+                    </a:prstGeom>
+                    <a:ln>
+                      <a:noFill/>
+                    </a:ln>
+                    <a:extLst>
+                      <a:ext uri="{53640926-AAD7-44D8-BBD7-CCE9431645EC}">
+                        <a14:shadowObscured xmlns:a14="http://schemas.microsoft.com/office/drawing/2010/main"/>
+                      </a:ext>
+                    </a:extLst>
+                  </pic:spPr>
+                </pic:pic>
+              </a:graphicData>
+            </a:graphic>
+          </wp:inline>
+        </w:drawing>
+      </w:r>
+    </w:p>
+    <w:p>
+      <w:pPr>
+        <w:pStyle w:val="Heading1"/>
+        <w:rPr>
+          <w:rFonts w:eastAsia="Times New Roman"/>
+          <w:lang w:eastAsia="en-IN" w:bidi="te-IN"/>
+        </w:rPr>
+      </w:pPr>
+      <w:r>
+        <w:rPr>
+          <w:rFonts w:eastAsia="Times New Roman"/>
+          <w:lang w:eastAsia="en-IN" w:bidi="te-IN"/>
+        </w:rPr>
+        <w:t>Type III</w:t>
+      </w:r>
+    </w:p>
+    <w:p/>
+    <w:p>
+      <w:r>
+        <w:rPr>
+          <w:noProof/>
+        </w:rPr>
+        <w:drawing>
+          <wp:inline distT="0" distB="0" distL="0" distR="0" wp14:anchorId="464E28FE" wp14:editId="5C865E39">
+            <wp:extent cx="5731510" cy="3937000"/>
+            <wp:effectExtent l="0" t="0" r="2540" b="6350"/>
+            <wp:docPr id="4" name="Picture 4"/>
+            <wp:cNvGraphicFramePr>
+              <a:graphicFrameLocks xmlns:a="http://schemas.openxmlformats.org/drawingml/2006/main" noChangeAspect="1"/>
+            </wp:cNvGraphicFramePr>
+            <a:graphic xmlns:a="http://schemas.openxmlformats.org/drawingml/2006/main">
+              <a:graphicData uri="http://schemas.openxmlformats.org/drawingml/2006/picture">
+                <pic:pic xmlns:pic="http://schemas.openxmlformats.org/drawingml/2006/picture">
+                  <pic:nvPicPr>
+                    <pic:cNvPr id="1" name=""/>
+                    <pic:cNvPicPr/>
+                  </pic:nvPicPr>
+                  <pic:blipFill>
+                    <a:blip r:embed="rId9"/>
+                    <a:stretch>
+                      <a:fillRect/>
+                    </a:stretch>
+                  </pic:blipFill>
+                  <pic:spPr>
+                    <a:xfrm>
+                      <a:off x="0" y="0"/>
+                      <a:ext cx="5731510" cy="3937000"/>
+                    </a:xfrm>
+                    <a:prstGeom prst="rect">
+                      <a:avLst/>
+                    </a:prstGeom>
+                  </pic:spPr>
+                </pic:pic>
+              </a:graphicData>
+            </a:graphic>
+          </wp:inline>
+        </w:drawing>
+      </w:r>
+    </w:p>
+    <w:p>
+      <w:pPr>
+        <w:pStyle w:val="Heading1"/>
+        <w:rPr>
+          <w:rFonts w:eastAsia="Times New Roman"/>
+          <w:lang w:eastAsia="en-IN" w:bidi="te-IN"/>
+        </w:rPr>
+      </w:pPr>
+    </w:p>
+    <w:p>
+      <w:pPr>
+        <w:pStyle w:val="Heading1"/>
+        <w:rPr>
+          <w:rFonts w:eastAsia="Times New Roman"/>
+          <w:lang w:eastAsia="en-IN" w:bidi="te-IN"/>
+        </w:rPr>
+      </w:pPr>
+    </w:p>
+    <w:p>
+      <w:pPr>
+        <w:pStyle w:val="Heading1"/>
+        <w:rPr>
+          <w:rFonts w:eastAsia="Times New Roman"/>
+          <w:lang w:eastAsia="en-IN" w:bidi="te-IN"/>
+        </w:rPr>
+      </w:pPr>
+    </w:p>
+    <w:p>
+      <w:pPr>
+        <w:pStyle w:val="Heading1"/>
+        <w:rPr>
+          <w:rFonts w:eastAsia="Times New Roman"/>
+          <w:lang w:eastAsia="en-IN" w:bidi="te-IN"/>
+        </w:rPr>
+      </w:pPr>
+      <w:r>
+        <w:rPr>
+          <w:rFonts w:eastAsia="Times New Roman"/>
+          <w:lang w:eastAsia="en-IN" w:bidi="te-IN"/>
+        </w:rPr>
+        <w:t>Type III</w:t>
+      </w:r>
+    </w:p>
+    <w:p/>
+    <w:p>
+      <w:r>
+        <w:rPr>
+          <w:noProof/>
+        </w:rPr>
+        <w:drawing>
+          <wp:inline distT="0" distB="0" distL="0" distR="0" wp14:anchorId="72759433" wp14:editId="434F6815">
+            <wp:extent cx="5731510" cy="3918585"/>
+            <wp:effectExtent l="0" t="0" r="2540" b="5715"/>
+            <wp:docPr id="19" name="Picture 19"/>
+            <wp:cNvGraphicFramePr>
+              <a:graphicFrameLocks xmlns:a="http://schemas.openxmlformats.org/drawingml/2006/main" noChangeAspect="1"/>
+            </wp:cNvGraphicFramePr>
+            <a:graphic xmlns:a="http://schemas.openxmlformats.org/drawingml/2006/main">
+              <a:graphicData uri="http://schemas.openxmlformats.org/drawingml/2006/picture">
+                <pic:pic xmlns:pic="http://schemas.openxmlformats.org/drawingml/2006/picture">
+                  <pic:nvPicPr>
+                    <pic:cNvPr id="1" name=""/>
+                    <pic:cNvPicPr/>
+                  </pic:nvPicPr>
+                  <pic:blipFill>
+                    <a:blip r:embed="rId10"/>
+                    <a:stretch>
+                      <a:fillRect/>
+                    </a:stretch>
+                  </pic:blipFill>
+                  <pic:spPr>
+                    <a:xfrm>
+                      <a:off x="0" y="0"/>
+                      <a:ext cx="5731510" cy="3918585"/>
+                    </a:xfrm>
+                    <a:prstGeom prst="rect">
+                      <a:avLst/>
+                    </a:prstGeom>
+                  </pic:spPr>
+                </pic:pic>
+              </a:graphicData>
+            </a:graphic>
+          </wp:inline>
+        </w:drawing>
+      </w:r>
+    </w:p>
+    <w:p>
+      <w:pPr>
+        <w:pStyle w:val="Heading1"/>
+        <w:rPr>
+          <w:rFonts w:eastAsia="Times New Roman"/>
+          <w:lang w:eastAsia="en-IN" w:bidi="te-IN"/>
+        </w:rPr>
+      </w:pPr>
+      <w:r>
+        <w:rPr>
+          <w:rFonts w:eastAsia="Times New Roman"/>
+          <w:lang w:eastAsia="en-IN" w:bidi="te-IN"/>
+        </w:rPr>
+        <w:t>Type I</w:t>
+      </w:r>
+    </w:p>
+    <w:p/>
+    <w:p>
+      <w:r>
+        <w:rPr>
+          <w:noProof/>
+        </w:rPr>
+        <w:lastRenderedPageBreak/>
+        <w:drawing>
+          <wp:inline distT="0" distB="0" distL="0" distR="0" wp14:anchorId="38DAC7CC" wp14:editId="529F8BA3">
+            <wp:extent cx="5731510" cy="3384550"/>
+            <wp:effectExtent l="0" t="0" r="2540" b="6350"/>
+            <wp:docPr id="6" name="Picture 6"/>
+            <wp:cNvGraphicFramePr>
+              <a:graphicFrameLocks xmlns:a="http://schemas.openxmlformats.org/drawingml/2006/main" noChangeAspect="1"/>
+            </wp:cNvGraphicFramePr>
+            <a:graphic xmlns:a="http://schemas.openxmlformats.org/drawingml/2006/main">
+              <a:graphicData uri="http://schemas.openxmlformats.org/drawingml/2006/picture">
+                <pic:pic xmlns:pic="http://schemas.openxmlformats.org/drawingml/2006/picture">
+                  <pic:nvPicPr>
+                    <pic:cNvPr id="1" name=""/>
+                    <pic:cNvPicPr/>
+                  </pic:nvPicPr>
+                  <pic:blipFill>
+                    <a:blip r:embed="rId11"/>
+                    <a:stretch>
+                      <a:fillRect/>
+                    </a:stretch>
+                  </pic:blipFill>
+                  <pic:spPr>
+                    <a:xfrm>
+                      <a:off x="0" y="0"/>
+                      <a:ext cx="5731510" cy="3384550"/>
+                    </a:xfrm>
+                    <a:prstGeom prst="rect">
+                      <a:avLst/>
+                    </a:prstGeom>
+                  </pic:spPr>
+                </pic:pic>
+              </a:graphicData>
+            </a:graphic>
+          </wp:inline>
+        </w:drawing>
+      </w:r>
+    </w:p>
+    <w:p/>
+    <w:p>
+      <w:pPr>
+        <w:pStyle w:val="Heading1"/>
+        <w:rPr>
+          <w:rFonts w:eastAsia="Times New Roman"/>
+          <w:lang w:eastAsia="en-IN" w:bidi="te-IN"/>
+        </w:rPr>
+      </w:pPr>
+      <w:r>
+        <w:rPr>
+          <w:rFonts w:eastAsia="Times New Roman"/>
+          <w:lang w:eastAsia="en-IN" w:bidi="te-IN"/>
+        </w:rPr>
+        <w:t>Type I</w:t>
+      </w:r>
+      <w:r>
+        <w:rPr>
+          <w:rFonts w:eastAsia="Times New Roman"/>
+          <w:lang w:eastAsia="en-IN" w:bidi="te-IN"/>
+        </w:rPr>
+        <w:t>I</w:t>
+      </w:r>
+    </w:p>
+    <w:p/>
+    <w:p>
+      <w:r>
+        <w:rPr>
+          <w:noProof/>
+        </w:rPr>
+        <w:drawing>
+          <wp:inline distT="0" distB="0" distL="0" distR="0" wp14:anchorId="2B820B0C" wp14:editId="3FB1FC91">
+            <wp:extent cx="5731510" cy="3563620"/>
+            <wp:effectExtent l="0" t="0" r="2540" b="0"/>
+            <wp:docPr id="18" name="Picture 18"/>
+            <wp:cNvGraphicFramePr>
+              <a:graphicFrameLocks xmlns:a="http://schemas.openxmlformats.org/drawingml/2006/main" noChangeAspect="1"/>
+            </wp:cNvGraphicFramePr>
+            <a:graphic xmlns:a="http://schemas.openxmlformats.org/drawingml/2006/main">
+              <a:graphicData uri="http://schemas.openxmlformats.org/drawingml/2006/picture">
+                <pic:pic xmlns:pic="http://schemas.openxmlformats.org/drawingml/2006/picture">
+                  <pic:nvPicPr>
+                    <pic:cNvPr id="1" name=""/>
+                    <pic:cNvPicPr/>
+                  </pic:nvPicPr>
+                  <pic:blipFill>
+                    <a:blip r:embed="rId12"/>
+                    <a:stretch>
+                      <a:fillRect/>
+                    </a:stretch>
+                  </pic:blipFill>
+                  <pic:spPr>
+                    <a:xfrm>
+                      <a:off x="0" y="0"/>
+                      <a:ext cx="5731510" cy="3563620"/>
+                    </a:xfrm>
+                    <a:prstGeom prst="rect">
+                      <a:avLst/>
+                    </a:prstGeom>
+                  </pic:spPr>
+                </pic:pic>
+              </a:graphicData>
+            </a:graphic>
+          </wp:inline>
+        </w:drawing>
+      </w:r>
+    </w:p>
+    <w:p/>
+    <w:p>
+      <w:pPr>
+        <w:pStyle w:val="Heading1"/>
+        <w:rPr>
+          <w:rFonts w:eastAsia="Times New Roman"/>
+          <w:lang w:eastAsia="en-IN" w:bidi="te-IN"/>
+        </w:rPr>
+      </w:pPr>
+      <w:r>
+        <w:rPr>
+          <w:rFonts w:eastAsia="Times New Roman"/>
+          <w:lang w:eastAsia="en-IN" w:bidi="te-IN"/>
+        </w:rPr>
+        <w:lastRenderedPageBreak/>
+        <w:t>Type I</w:t>
+      </w:r>
+    </w:p>
+    <w:p>
+      <w:r>
+        <w:rPr>
+          <w:noProof/>
+        </w:rPr>
+        <w:drawing>
+          <wp:inline distT="0" distB="0" distL="0" distR="0" wp14:anchorId="369EB2B4" wp14:editId="4F369E23">
+            <wp:extent cx="5731510" cy="3519805"/>
+            <wp:effectExtent l="0" t="0" r="2540" b="4445"/>
+            <wp:docPr id="8" name="Picture 8"/>
+            <wp:cNvGraphicFramePr>
+              <a:graphicFrameLocks xmlns:a="http://schemas.openxmlformats.org/drawingml/2006/main" noChangeAspect="1"/>
+            </wp:cNvGraphicFramePr>
+            <a:graphic xmlns:a="http://schemas.openxmlformats.org/drawingml/2006/main">
+              <a:graphicData uri="http://schemas.openxmlformats.org/drawingml/2006/picture">
+                <pic:pic xmlns:pic="http://schemas.openxmlformats.org/drawingml/2006/picture">
+                  <pic:nvPicPr>
+                    <pic:cNvPr id="1" name=""/>
+                    <pic:cNvPicPr/>
+                  </pic:nvPicPr>
+                  <pic:blipFill>
+                    <a:blip r:embed="rId13"/>
+                    <a:stretch>
+                      <a:fillRect/>
+                    </a:stretch>
+                  </pic:blipFill>
+                  <pic:spPr>
+                    <a:xfrm>
+                      <a:off x="0" y="0"/>
+                      <a:ext cx="5731510" cy="3519805"/>
+                    </a:xfrm>
+                    <a:prstGeom prst="rect">
+                      <a:avLst/>
+                    </a:prstGeom>
+                  </pic:spPr>
+                </pic:pic>
+              </a:graphicData>
+            </a:graphic>
+          </wp:inline>
+        </w:drawing>
+      </w:r>
+    </w:p>
+    <w:p>
+      <w:pPr>
+        <w:pStyle w:val="Heading1"/>
+        <w:rPr>
+          <w:rFonts w:eastAsia="Times New Roman"/>
+          <w:lang w:eastAsia="en-IN" w:bidi="te-IN"/>
+        </w:rPr>
+      </w:pPr>
+    </w:p>
+    <w:p>
+      <w:pPr>
+        <w:pStyle w:val="Heading1"/>
+        <w:rPr>
+          <w:rFonts w:eastAsia="Times New Roman"/>
+          <w:lang w:eastAsia="en-IN" w:bidi="te-IN"/>
+        </w:rPr>
+      </w:pPr>
+      <w:r>
+        <w:rPr>
+          <w:rFonts w:eastAsia="Times New Roman"/>
+          <w:lang w:eastAsia="en-IN" w:bidi="te-IN"/>
+        </w:rPr>
+        <w:t>Type I</w:t>
+      </w:r>
+    </w:p>
+    <w:p/>
+    <w:p>
+      <w:r>
+        <w:rPr>
+          <w:noProof/>
+        </w:rPr>
+        <w:drawing>
+          <wp:inline distT="0" distB="0" distL="0" distR="0" wp14:anchorId="023E0232" wp14:editId="2272E3A7">
+            <wp:extent cx="5731510" cy="3875405"/>
+            <wp:effectExtent l="0" t="0" r="2540" b="0"/>
+            <wp:docPr id="9" name="Picture 9"/>
+            <wp:cNvGraphicFramePr>
+              <a:graphicFrameLocks xmlns:a="http://schemas.openxmlformats.org/drawingml/2006/main" noChangeAspect="1"/>
+            </wp:cNvGraphicFramePr>
+            <a:graphic xmlns:a="http://schemas.openxmlformats.org/drawingml/2006/main">
+              <a:graphicData uri="http://schemas.openxmlformats.org/drawingml/2006/picture">
+                <pic:pic xmlns:pic="http://schemas.openxmlformats.org/drawingml/2006/picture">
+                  <pic:nvPicPr>
+                    <pic:cNvPr id="1" name=""/>
+                    <pic:cNvPicPr/>
+                  </pic:nvPicPr>
+                  <pic:blipFill>
+                    <a:blip r:embed="rId14"/>
+                    <a:stretch>
+                      <a:fillRect/>
+                    </a:stretch>
+                  </pic:blipFill>
+                  <pic:spPr>
+                    <a:xfrm>
+                      <a:off x="0" y="0"/>
+                      <a:ext cx="5731510" cy="3875405"/>
+                    </a:xfrm>
+                    <a:prstGeom prst="rect">
+                      <a:avLst/>
+                    </a:prstGeom>
+                  </pic:spPr>
+                </pic:pic>
+              </a:graphicData>
+            </a:graphic>
+          </wp:inline>
+        </w:drawing>
+      </w:r>
+    </w:p>
+    <w:p>
+      <w:pPr>
+        <w:pStyle w:val="Heading1"/>
+        <w:rPr>
+          <w:rFonts w:eastAsia="Times New Roman"/>
+          <w:lang w:eastAsia="en-IN" w:bidi="te-IN"/>
+        </w:rPr>
+      </w:pPr>
+      <w:r>
+        <w:rPr>
+          <w:rFonts w:eastAsia="Times New Roman"/>
+          <w:lang w:eastAsia="en-IN" w:bidi="te-IN"/>
+        </w:rPr>
+        <w:lastRenderedPageBreak/>
+        <w:t>Type I</w:t>
+      </w:r>
+      <w:r>
+        <w:rPr>
+          <w:rFonts w:eastAsia="Times New Roman"/>
+          <w:lang w:eastAsia="en-IN" w:bidi="te-IN"/>
+        </w:rPr>
+        <w:t>I</w:t>
+      </w:r>
+    </w:p>
+    <w:p>
+      <w:pPr>
+        <w:pStyle w:val="Heading1"/>
+      </w:pPr>
+      <w:r>
+        <w:rPr>
+          <w:noProof/>
+        </w:rPr>
+        <w:drawing>
+          <wp:inline distT="0" distB="0" distL="0" distR="0" wp14:anchorId="455836A6" wp14:editId="0A2BE7B8">
+            <wp:extent cx="5731510" cy="3587115"/>
+            <wp:effectExtent l="0" t="0" r="2540" b="0"/>
+            <wp:docPr id="10" name="Picture 10"/>
+            <wp:cNvGraphicFramePr>
+              <a:graphicFrameLocks xmlns:a="http://schemas.openxmlformats.org/drawingml/2006/main" noChangeAspect="1"/>
+            </wp:cNvGraphicFramePr>
+            <a:graphic xmlns:a="http://schemas.openxmlformats.org/drawingml/2006/main">
+              <a:graphicData uri="http://schemas.openxmlformats.org/drawingml/2006/picture">
+                <pic:pic xmlns:pic="http://schemas.openxmlformats.org/drawingml/2006/picture">
+                  <pic:nvPicPr>
+                    <pic:cNvPr id="1" name=""/>
+                    <pic:cNvPicPr/>
+                  </pic:nvPicPr>
+                  <pic:blipFill>
+                    <a:blip r:embed="rId15"/>
+                    <a:stretch>
+                      <a:fillRect/>
+                    </a:stretch>
+                  </pic:blipFill>
+                  <pic:spPr>
+                    <a:xfrm>
+                      <a:off x="0" y="0"/>
+                      <a:ext cx="5731510" cy="3587115"/>
+                    </a:xfrm>
+                    <a:prstGeom prst="rect">
+                      <a:avLst/>
+                    </a:prstGeom>
+                  </pic:spPr>
+                </pic:pic>
+              </a:graphicData>
+            </a:graphic>
+          </wp:inline>
+        </w:drawing>
+      </w:r>
+    </w:p>
+    <w:p/>
+    <w:p>
+      <w:pPr>
+        <w:pStyle w:val="Heading1"/>
+        <w:rPr>
+          <w:rFonts w:eastAsia="Times New Roman"/>
+          <w:lang w:eastAsia="en-IN" w:bidi="te-IN"/>
+        </w:rPr>
+      </w:pPr>
+      <w:r>
+        <w:rPr>
+          <w:rFonts w:eastAsia="Times New Roman"/>
+          <w:lang w:eastAsia="en-IN" w:bidi="te-IN"/>
+        </w:rPr>
+        <w:t>Type I</w:t>
+      </w:r>
+    </w:p>
+    <w:p/>
+    <w:p>
+      <w:r>
+        <w:rPr>
+          <w:noProof/>
+        </w:rPr>
+        <w:drawing>
+          <wp:inline distT="0" distB="0" distL="0" distR="0" wp14:anchorId="48C31AD1" wp14:editId="48E81864">
+            <wp:extent cx="5731510" cy="3474720"/>
+            <wp:effectExtent l="0" t="0" r="2540" b="0"/>
+            <wp:docPr id="11" name="Picture 11"/>
+            <wp:cNvGraphicFramePr>
+              <a:graphicFrameLocks xmlns:a="http://schemas.openxmlformats.org/drawingml/2006/main" noChangeAspect="1"/>
+            </wp:cNvGraphicFramePr>
+            <a:graphic xmlns:a="http://schemas.openxmlformats.org/drawingml/2006/main">
+              <a:graphicData uri="http://schemas.openxmlformats.org/drawingml/2006/picture">
+                <pic:pic xmlns:pic="http://schemas.openxmlformats.org/drawingml/2006/picture">
+                  <pic:nvPicPr>
+                    <pic:cNvPr id="1" name=""/>
+                    <pic:cNvPicPr/>
+                  </pic:nvPicPr>
+                  <pic:blipFill>
+                    <a:blip r:embed="rId16"/>
+                    <a:stretch>
+                      <a:fillRect/>
+                    </a:stretch>
+                  </pic:blipFill>
+                  <pic:spPr>
+                    <a:xfrm>
+                      <a:off x="0" y="0"/>
+                      <a:ext cx="5731510" cy="3474720"/>
+                    </a:xfrm>
+                    <a:prstGeom prst="rect">
+                      <a:avLst/>
+                    </a:prstGeom>
+                  </pic:spPr>
+                </pic:pic>
+              </a:graphicData>
+            </a:graphic>
+          </wp:inline>
+        </w:drawing>
+      </w:r>
+    </w:p>
+    <w:p/>
+    <w:p>
+      <w:pPr>
+        <w:pStyle w:val="Heading1"/>
+        <w:rPr>
+          <w:rFonts w:eastAsia="Times New Roman"/>
+          <w:lang w:eastAsia="en-IN" w:bidi="te-IN"/>
+        </w:rPr>
+      </w:pPr>
+      <w:r>
+        <w:rPr>
+          <w:rFonts w:eastAsia="Times New Roman"/>
+          <w:lang w:eastAsia="en-IN" w:bidi="te-IN"/>
+        </w:rPr>
+        <w:lastRenderedPageBreak/>
+        <w:t>Type I</w:t>
+      </w:r>
+      <w:r>
+        <w:rPr>
+          <w:rFonts w:eastAsia="Times New Roman"/>
+          <w:lang w:eastAsia="en-IN" w:bidi="te-IN"/>
+        </w:rPr>
+        <w:t>II</w:t>
+      </w:r>
+    </w:p>
+    <w:p/>
+    <w:p>
+      <w:r>
+        <w:rPr>
+          <w:noProof/>
+        </w:rPr>
+        <w:drawing>
+          <wp:inline distT="0" distB="0" distL="0" distR="0" wp14:anchorId="7439E9E0" wp14:editId="180D9400">
+            <wp:extent cx="5731510" cy="3729355"/>
+            <wp:effectExtent l="0" t="0" r="2540" b="4445"/>
+            <wp:docPr id="12" name="Picture 12"/>
+            <wp:cNvGraphicFramePr>
+              <a:graphicFrameLocks xmlns:a="http://schemas.openxmlformats.org/drawingml/2006/main" noChangeAspect="1"/>
+            </wp:cNvGraphicFramePr>
+            <a:graphic xmlns:a="http://schemas.openxmlformats.org/drawingml/2006/main">
+              <a:graphicData uri="http://schemas.openxmlformats.org/drawingml/2006/picture">
+                <pic:pic xmlns:pic="http://schemas.openxmlformats.org/drawingml/2006/picture">
+                  <pic:nvPicPr>
+                    <pic:cNvPr id="1" name=""/>
+                    <pic:cNvPicPr/>
+                  </pic:nvPicPr>
+                  <pic:blipFill>
+                    <a:blip r:embed="rId17"/>
+                    <a:stretch>
+                      <a:fillRect/>
+                    </a:stretch>
+                  </pic:blipFill>
+                  <pic:spPr>
+                    <a:xfrm>
+                      <a:off x="0" y="0"/>
+                      <a:ext cx="5731510" cy="3729355"/>
+                    </a:xfrm>
+                    <a:prstGeom prst="rect">
+                      <a:avLst/>
+                    </a:prstGeom>
+                  </pic:spPr>
+                </pic:pic>
+              </a:graphicData>
+            </a:graphic>
+          </wp:inline>
+        </w:drawing>
+      </w:r>
+    </w:p>
+    <w:p>
+      <w:pPr>
+        <w:pStyle w:val="Heading1"/>
+        <w:rPr>
+          <w:rFonts w:eastAsia="Times New Roman"/>
+          <w:lang w:eastAsia="en-IN" w:bidi="te-IN"/>
+        </w:rPr>
+      </w:pPr>
+      <w:r>
+        <w:rPr>
+          <w:rFonts w:eastAsia="Times New Roman"/>
+          <w:lang w:eastAsia="en-IN" w:bidi="te-IN"/>
+        </w:rPr>
+        <w:t>Type I</w:t>
+      </w:r>
+      <w:r>
+        <w:rPr>
+          <w:rFonts w:eastAsia="Times New Roman"/>
+          <w:lang w:eastAsia="en-IN" w:bidi="te-IN"/>
+        </w:rPr>
+        <w:t>I</w:t>
+      </w:r>
+    </w:p>
+    <w:p>
+      <w:bookmarkStart w:id="1" w:name="_GoBack"/>
+      <w:bookmarkEnd w:id="1"/>
+    </w:p>
+    <w:p>
+      <w:r>
+        <w:rPr>
+          <w:noProof/>
+        </w:rPr>
+        <w:drawing>
+          <wp:inline distT="0" distB="0" distL="0" distR="0" wp14:anchorId="6A3C88C7" wp14:editId="2D70A692">
+            <wp:extent cx="5731510" cy="3317875"/>
+            <wp:effectExtent l="0" t="0" r="2540" b="0"/>
+            <wp:docPr id="16" name="Picture 16"/>
+            <wp:cNvGraphicFramePr>
+              <a:graphicFrameLocks xmlns:a="http://schemas.openxmlformats.org/drawingml/2006/main" noChangeAspect="1"/>
+            </wp:cNvGraphicFramePr>
+            <a:graphic xmlns:a="http://schemas.openxmlformats.org/drawingml/2006/main">
+              <a:graphicData uri="http://schemas.openxmlformats.org/drawingml/2006/picture">
+                <pic:pic xmlns:pic="http://schemas.openxmlformats.org/drawingml/2006/picture">
+                  <pic:nvPicPr>
+                    <pic:cNvPr id="1" name=""/>
+                    <pic:cNvPicPr/>
+                  </pic:nvPicPr>
+                  <pic:blipFill>
+                    <a:blip r:embed="rId18"/>
+                    <a:stretch>
+                      <a:fillRect/>
+                    </a:stretch>
+                  </pic:blipFill>
+                  <pic:spPr>
+                    <a:xfrm>
+                      <a:off x="0" y="0"/>
+                      <a:ext cx="5731510" cy="3317875"/>
+                    </a:xfrm>
+                    <a:prstGeom prst="rect">
+                      <a:avLst/>
+                    </a:prstGeom>
+                  </pic:spPr>
+                </pic:pic>
+              </a:graphicData>
+            </a:graphic>
+          </wp:inline>
+        </w:drawing>
+      </w:r>
+    </w:p>
+    <w:p/>
+    <w:p>
+      <w:pPr>
+        <w:pStyle w:val="Heading1"/>
+        <w:rPr>
+          <w:rFonts w:eastAsia="Times New Roman"/>
+          <w:lang w:eastAsia="en-IN" w:bidi="te-IN"/>
+        </w:rPr>
+      </w:pPr>
+      <w:r>
+        <w:rPr>
+          <w:rFonts w:eastAsia="Times New Roman"/>
+          <w:lang w:eastAsia="en-IN" w:bidi="te-IN"/>
+        </w:rPr>
+        <w:lastRenderedPageBreak/>
+        <w:t>Type I</w:t>
+      </w:r>
+    </w:p>
+    <w:p>
+      <w:pPr>
+        <w:spacing w:before="100" w:beforeAutospacing="1" w:after="100" w:afterAutospacing="1" w:line="240" w:lineRule="auto"/>
+        <w:rPr>
+          <w:rFonts w:ascii="Times New Roman" w:eastAsia="Times New Roman" w:hAnsi="Times New Roman" w:cs="Times New Roman"/>
+          <w:sz w:val="24"/>
+          <w:szCs w:val="24"/>
+          <w:lang w:eastAsia="en-IN" w:bidi="te-IN"/>
+        </w:rPr>
+      </w:pPr>
+      <w:r>
+        <w:rPr>
+          <w:rFonts w:ascii="Times New Roman" w:eastAsia="Times New Roman" w:hAnsi="Times New Roman" w:cs="Times New Roman"/>
+          <w:sz w:val="24"/>
+          <w:szCs w:val="24"/>
+          <w:lang w:eastAsia="en-IN" w:bidi="te-IN"/>
+        </w:rPr>
+        <w:t xml:space="preserve">Suppose, you are working with </w:t>
+      </w:r>
+      <w:r>
+        <w:rPr>
+          <w:rFonts w:ascii="Times New Roman" w:eastAsia="Times New Roman" w:hAnsi="Times New Roman" w:cs="Times New Roman"/>
+          <w:b/>
+          <w:bCs/>
+          <w:sz w:val="24"/>
+          <w:szCs w:val="24"/>
+          <w:lang w:eastAsia="en-IN" w:bidi="te-IN"/>
+        </w:rPr>
+        <w:t>categorical features</w:t>
+      </w:r>
+      <w:r>
+        <w:rPr>
+          <w:rFonts w:ascii="Times New Roman" w:eastAsia="Times New Roman" w:hAnsi="Times New Roman" w:cs="Times New Roman"/>
+          <w:sz w:val="24"/>
+          <w:szCs w:val="24"/>
+          <w:lang w:eastAsia="en-IN" w:bidi="te-IN"/>
+        </w:rPr>
+        <w:t xml:space="preserve"> and </w:t>
+      </w:r>
+      <w:r>
+        <w:rPr>
+          <w:rFonts w:ascii="Times New Roman" w:eastAsia="Times New Roman" w:hAnsi="Times New Roman" w:cs="Times New Roman"/>
+          <w:b/>
+          <w:bCs/>
+          <w:color w:val="D14841"/>
+          <w:sz w:val="24"/>
+          <w:szCs w:val="24"/>
+          <w:lang w:eastAsia="en-IN" w:bidi="te-IN"/>
+        </w:rPr>
+        <w:t>NOT</w:t>
+      </w:r>
+      <w:r>
+        <w:rPr>
+          <w:rFonts w:ascii="Times New Roman" w:eastAsia="Times New Roman" w:hAnsi="Times New Roman" w:cs="Times New Roman"/>
+          <w:sz w:val="24"/>
+          <w:szCs w:val="24"/>
+          <w:lang w:eastAsia="en-IN" w:bidi="te-IN"/>
+        </w:rPr>
+        <w:t xml:space="preserve"> looked at distribution of the categorical variable in the test </w:t>
+      </w:r>
+      <w:proofErr w:type="spellStart"/>
+      <w:r>
+        <w:rPr>
+          <w:rFonts w:ascii="Times New Roman" w:eastAsia="Times New Roman" w:hAnsi="Times New Roman" w:cs="Times New Roman"/>
+          <w:sz w:val="24"/>
+          <w:szCs w:val="24"/>
+          <w:lang w:eastAsia="en-IN" w:bidi="te-IN"/>
+        </w:rPr>
+        <w:t>data.You</w:t>
+      </w:r>
+      <w:proofErr w:type="spellEnd"/>
+      <w:r>
+        <w:rPr>
+          <w:rFonts w:ascii="Times New Roman" w:eastAsia="Times New Roman" w:hAnsi="Times New Roman" w:cs="Times New Roman"/>
+          <w:sz w:val="24"/>
+          <w:szCs w:val="24"/>
+          <w:lang w:eastAsia="en-IN" w:bidi="te-IN"/>
+        </w:rPr>
+        <w:t xml:space="preserve"> want to apply One hot encoding on the categorical variables. </w:t>
+      </w:r>
+    </w:p>
+    <w:p>
+      <w:pPr>
+        <w:spacing w:before="100" w:beforeAutospacing="1" w:after="100" w:afterAutospacing="1" w:line="240" w:lineRule="auto"/>
+        <w:rPr>
+          <w:rFonts w:ascii="Times New Roman" w:eastAsia="Times New Roman" w:hAnsi="Times New Roman" w:cs="Times New Roman"/>
+          <w:sz w:val="24"/>
+          <w:szCs w:val="24"/>
+          <w:lang w:eastAsia="en-IN" w:bidi="te-IN"/>
+        </w:rPr>
+      </w:pPr>
+      <w:r>
+        <w:rPr>
+          <w:rFonts w:ascii="Times New Roman" w:eastAsia="Times New Roman" w:hAnsi="Times New Roman" w:cs="Times New Roman"/>
+          <w:sz w:val="24"/>
+          <w:szCs w:val="24"/>
+          <w:lang w:eastAsia="en-IN" w:bidi="te-IN"/>
+        </w:rPr>
+        <w:t>What challenges you may face if applied One Hot Encoding on a categorical feature of train data set?</w:t>
+      </w:r>
+    </w:p>
+    <w:p>
+      <w:pPr>
+        <w:spacing w:before="100" w:beforeAutospacing="1" w:after="100" w:afterAutospacing="1" w:line="240" w:lineRule="auto"/>
+        <w:jc w:val="both"/>
+        <w:rPr>
+          <w:rFonts w:ascii="Times New Roman" w:eastAsia="Times New Roman" w:hAnsi="Times New Roman" w:cs="Times New Roman"/>
+          <w:sz w:val="24"/>
+          <w:szCs w:val="24"/>
+          <w:lang w:eastAsia="en-IN" w:bidi="te-IN"/>
+        </w:rPr>
+      </w:pPr>
+      <w:r>
+        <w:rPr>
+          <w:rFonts w:ascii="Times New Roman" w:eastAsia="Times New Roman" w:hAnsi="Times New Roman" w:cs="Times New Roman"/>
+          <w:sz w:val="24"/>
+          <w:szCs w:val="24"/>
+          <w:lang w:eastAsia="en-IN" w:bidi="te-IN"/>
+        </w:rPr>
+        <w:t>A) All categories of categorical variable are not present in the test dataset.</w:t>
+      </w:r>
+    </w:p>
+    <w:p>
+      <w:pPr>
+        <w:spacing w:before="100" w:beforeAutospacing="1" w:after="100" w:afterAutospacing="1" w:line="240" w:lineRule="auto"/>
+        <w:jc w:val="both"/>
+        <w:rPr>
+          <w:rFonts w:ascii="Times New Roman" w:eastAsia="Times New Roman" w:hAnsi="Times New Roman" w:cs="Times New Roman"/>
+          <w:sz w:val="24"/>
+          <w:szCs w:val="24"/>
+          <w:lang w:eastAsia="en-IN" w:bidi="te-IN"/>
+        </w:rPr>
+      </w:pPr>
+      <w:r>
+        <w:rPr>
+          <w:rFonts w:ascii="Times New Roman" w:eastAsia="Times New Roman" w:hAnsi="Times New Roman" w:cs="Times New Roman"/>
+          <w:sz w:val="24"/>
+          <w:szCs w:val="24"/>
+          <w:lang w:eastAsia="en-IN" w:bidi="te-IN"/>
+        </w:rPr>
+        <w:t>B) Frequency distribution of categories is different in train as compared to the test dataset.</w:t>
+      </w:r>
+    </w:p>
+    <w:p>
+      <w:pPr>
+        <w:spacing w:before="100" w:beforeAutospacing="1" w:after="100" w:afterAutospacing="1" w:line="240" w:lineRule="auto"/>
+        <w:jc w:val="both"/>
+        <w:rPr>
+          <w:rFonts w:ascii="Times New Roman" w:eastAsia="Times New Roman" w:hAnsi="Times New Roman" w:cs="Times New Roman"/>
+          <w:sz w:val="24"/>
+          <w:szCs w:val="24"/>
+          <w:lang w:eastAsia="en-IN" w:bidi="te-IN"/>
+        </w:rPr>
+      </w:pPr>
+      <w:r>
+        <w:rPr>
+          <w:rFonts w:ascii="Times New Roman" w:eastAsia="Times New Roman" w:hAnsi="Times New Roman" w:cs="Times New Roman"/>
+          <w:sz w:val="24"/>
+          <w:szCs w:val="24"/>
+          <w:lang w:eastAsia="en-IN" w:bidi="te-IN"/>
+        </w:rPr>
+        <w:t>C) Train and Test always have same distribution.</w:t>
+      </w:r>
+    </w:p>
+    <w:p>
+      <w:pPr>
+        <w:spacing w:before="100" w:beforeAutospacing="1" w:after="100" w:afterAutospacing="1" w:line="240" w:lineRule="auto"/>
+        <w:jc w:val="both"/>
+        <w:rPr>
+          <w:rFonts w:ascii="Times New Roman" w:eastAsia="Times New Roman" w:hAnsi="Times New Roman" w:cs="Times New Roman"/>
+          <w:sz w:val="24"/>
+          <w:szCs w:val="24"/>
+          <w:lang w:eastAsia="en-IN" w:bidi="te-IN"/>
+        </w:rPr>
+      </w:pPr>
+      <w:r>
+        <w:rPr>
+          <w:rFonts w:ascii="Times New Roman" w:eastAsia="Times New Roman" w:hAnsi="Times New Roman" w:cs="Times New Roman"/>
+          <w:sz w:val="24"/>
+          <w:szCs w:val="24"/>
+          <w:lang w:eastAsia="en-IN" w:bidi="te-IN"/>
+        </w:rPr>
+        <w:t>D) Both A and B</w:t>
+      </w:r>
+    </w:p>
+    <w:p>
+      <w:pPr>
+        <w:spacing w:before="100" w:beforeAutospacing="1" w:after="100" w:afterAutospacing="1" w:line="240" w:lineRule="auto"/>
+        <w:jc w:val="both"/>
+        <w:rPr>
+          <w:rFonts w:ascii="Times New Roman" w:eastAsia="Times New Roman" w:hAnsi="Times New Roman" w:cs="Times New Roman"/>
+          <w:sz w:val="24"/>
+          <w:szCs w:val="24"/>
+          <w:lang w:eastAsia="en-IN" w:bidi="te-IN"/>
+        </w:rPr>
+      </w:pPr>
+      <w:r>
+        <w:rPr>
+          <w:rFonts w:ascii="Times New Roman" w:eastAsia="Times New Roman" w:hAnsi="Times New Roman" w:cs="Times New Roman"/>
+          <w:sz w:val="24"/>
+          <w:szCs w:val="24"/>
+          <w:lang w:eastAsia="en-IN" w:bidi="te-IN"/>
+        </w:rPr>
+        <w:t>E) None of these</w:t>
+      </w:r>
+    </w:p>
+    <w:p>
+      <w:pPr>
+        <w:spacing w:before="100" w:beforeAutospacing="1" w:after="100" w:afterAutospacing="1" w:line="240" w:lineRule="auto"/>
+        <w:rPr>
+          <w:rFonts w:ascii="Times New Roman" w:eastAsia="Times New Roman" w:hAnsi="Times New Roman" w:cs="Times New Roman"/>
+          <w:sz w:val="24"/>
+          <w:szCs w:val="24"/>
+          <w:lang w:eastAsia="en-IN" w:bidi="te-IN"/>
+        </w:rPr>
+      </w:pPr>
+      <w:r>
+        <w:rPr>
+          <w:rFonts w:ascii="Times New Roman" w:eastAsia="Times New Roman" w:hAnsi="Times New Roman" w:cs="Times New Roman"/>
+          <w:b/>
+          <w:bCs/>
+          <w:sz w:val="24"/>
+          <w:szCs w:val="24"/>
+          <w:lang w:eastAsia="en-IN" w:bidi="te-IN"/>
+        </w:rPr>
+        <w:t>Solution: (D)</w:t>
+      </w:r>
+    </w:p>
+    <w:p>
+      <w:pPr>
+        <w:spacing w:before="100" w:beforeAutospacing="1" w:after="100" w:afterAutospacing="1" w:line="240" w:lineRule="auto"/>
+        <w:rPr>
+          <w:rFonts w:ascii="Times New Roman" w:eastAsia="Times New Roman" w:hAnsi="Times New Roman" w:cs="Times New Roman"/>
+          <w:sz w:val="24"/>
+          <w:szCs w:val="24"/>
+          <w:lang w:eastAsia="en-IN" w:bidi="te-IN"/>
+        </w:rPr>
+      </w:pPr>
+      <w:r>
+        <w:rPr>
+          <w:rFonts w:ascii="Times New Roman" w:eastAsia="Times New Roman" w:hAnsi="Times New Roman" w:cs="Times New Roman"/>
+          <w:sz w:val="24"/>
+          <w:szCs w:val="24"/>
+          <w:lang w:eastAsia="en-IN" w:bidi="te-IN"/>
+        </w:rPr>
+        <w:t>Both are true, The OHE will fail to encode the categories which is present in test but not in train so it could be one of the main challenges while applying OHE. The challenge given in option B is also true you need to more careful while applying OHE if frequency distribution doesn’t same in train and test.</w:t>
+      </w:r>
+    </w:p>
+    <w:p>
+      <w:r>
+        <w:rPr>
+          <w:noProof/>
+        </w:rPr>
+        <w:drawing>
+          <wp:inline distT="0" distB="0" distL="0" distR="0" wp14:anchorId="1351B6E6" wp14:editId="309C8C68">
+            <wp:extent cx="5731510" cy="3552825"/>
+            <wp:effectExtent l="0" t="0" r="2540" b="9525"/>
+            <wp:docPr id="17" name="Picture 17"/>
+            <wp:cNvGraphicFramePr>
+              <a:graphicFrameLocks xmlns:a="http://schemas.openxmlformats.org/drawingml/2006/main" noChangeAspect="1"/>
+            </wp:cNvGraphicFramePr>
+            <a:graphic xmlns:a="http://schemas.openxmlformats.org/drawingml/2006/main">
+              <a:graphicData uri="http://schemas.openxmlformats.org/drawingml/2006/picture">
+                <pic:pic xmlns:pic="http://schemas.openxmlformats.org/drawingml/2006/picture">
+                  <pic:nvPicPr>
+                    <pic:cNvPr id="1" name=""/>
+                    <pic:cNvPicPr/>
+                  </pic:nvPicPr>
+                  <pic:blipFill>
+                    <a:blip r:embed="rId19"/>
+                    <a:stretch>
+                      <a:fillRect/>
+                    </a:stretch>
+                  </pic:blipFill>
+                  <pic:spPr>
+                    <a:xfrm>
+                      <a:off x="0" y="0"/>
+                      <a:ext cx="5731510" cy="3552825"/>
+                    </a:xfrm>
+                    <a:prstGeom prst="rect">
+                      <a:avLst/>
+                    </a:prstGeom>
+                  </pic:spPr>
+                </pic:pic>
+              </a:graphicData>
+            </a:graphic>
+          </wp:inline>
+        </w:drawing>
+      </w:r>
+    </w:p>
+    <w:p/>
+    <w:p/>
+    <w:p/>
+    <w:p>
+      <w:pPr>
+        <w:pStyle w:val="Heading1"/>
+      </w:pPr>
+      <w:r>
+        <w:t>References</w:t>
+      </w:r>
+    </w:p>
+    <w:p>
+      <w:hyperlink r:id="rId20" w:history="1">
+        <w:r>
+          <w:rPr>
+            <w:rStyle w:val="Hyperlink"/>
+          </w:rPr>
+          <w:t>https://www.analyticsvidhya.com/blog/2017/08/skilltest-logistic-regression/</w:t>
+        </w:r>
+      </w:hyperlink>
+    </w:p>
+    <w:p>
+      <w:hyperlink r:id="rId21" w:history="1">
+        <w:r>
+          <w:rPr>
+            <w:rStyle w:val="Hyperlink"/>
+          </w:rPr>
+          <w:t>https://tomreads.com/2018/02/21/data-analysis-process-case-study-1-udacity/</w:t>
+        </w:r>
+      </w:hyperlink>
+    </w:p>
+    <w:p>
+      <w:hyperlink r:id="rId22" w:history="1">
+        <w:r>
+          <w:rPr>
+            <w:rStyle w:val="Hyperlink"/>
+          </w:rPr>
+          <w:t>https://www.analyticsvidhya.com/blog/2017/04/40-questions-test-data-scientist-machine-learning-solution-skillpower-machine-learning-datafest-2017/</w:t>
+        </w:r>
+      </w:hyperlink>
+    </w:p>
+    <w:p>
+      <w:hyperlink r:id="rId23" w:history="1">
+        <w:r>
+          <w:rPr>
+            <w:rStyle w:val="Hyperlink"/>
+          </w:rPr>
+          <w:t>https://towardsdatascience.com/explaining-feature-importance-by-example-of-a-random-forest-d9166011959e</w:t>
+        </w:r>
+      </w:hyperlink>
+    </w:p>
+    <w:p/>
     <w:sectPr>
       <w:pgSz w:w="11906" w:h="16838"/>
       <w:pgMar w:top="1440" w:right="1440" w:bottom="1440" w:left="1440" w:header="708" w:footer="708" w:gutter="0"/>
@@ -1281,6 +2507,27 @@
     <w:name w:val="Normal"/>
     <w:qFormat/>
   </w:style>
+  <w:style w:type="paragraph" w:styleId="Heading1">
+    <w:name w:val="heading 1"/>
+    <w:basedOn w:val="Normal"/>
+    <w:next w:val="Normal"/>
+    <w:link w:val="Heading1Char"/>
+    <w:uiPriority w:val="9"/>
+    <w:qFormat/>
+    <w:rsid w:val="00A60EA2"/>
+    <w:pPr>
+      <w:keepNext/>
+      <w:keepLines/>
+      <w:spacing w:before="240" w:after="0"/>
+      <w:outlineLvl w:val="0"/>
+    </w:pPr>
+    <w:rPr>
+      <w:rFonts w:asciiTheme="majorHAnsi" w:eastAsiaTheme="majorEastAsia" w:hAnsiTheme="majorHAnsi" w:cstheme="majorBidi"/>
+      <w:color w:val="2F5496" w:themeColor="accent1" w:themeShade="BF"/>
+      <w:sz w:val="32"/>
+      <w:szCs w:val="32"/>
+    </w:rPr>
+  </w:style>
   <w:style w:type="character" w:default="1" w:styleId="DefaultParagraphFont">
     <w:name w:val="Default Paragraph Font"/>
     <w:uiPriority w:val="1"/>
@@ -1345,12 +2592,36 @@
     <w:name w:val="Hyperlink"/>
     <w:basedOn w:val="DefaultParagraphFont"/>
     <w:uiPriority w:val="99"/>
-    <w:semiHidden/>
     <w:unhideWhenUsed/>
     <w:rsid w:val="00087A38"/>
     <w:rPr>
       <w:color w:val="0000FF"/>
       <w:u w:val="single"/>
+    </w:rPr>
+  </w:style>
+  <w:style w:type="character" w:customStyle="1" w:styleId="Heading1Char">
+    <w:name w:val="Heading 1 Char"/>
+    <w:basedOn w:val="DefaultParagraphFont"/>
+    <w:link w:val="Heading1"/>
+    <w:uiPriority w:val="9"/>
+    <w:rsid w:val="00A60EA2"/>
+    <w:rPr>
+      <w:rFonts w:asciiTheme="majorHAnsi" w:eastAsiaTheme="majorEastAsia" w:hAnsiTheme="majorHAnsi" w:cstheme="majorBidi"/>
+      <w:color w:val="2F5496" w:themeColor="accent1" w:themeShade="BF"/>
+      <w:sz w:val="32"/>
+      <w:szCs w:val="32"/>
+    </w:rPr>
+  </w:style>
+  <w:style w:type="character" w:styleId="UnresolvedMention">
+    <w:name w:val="Unresolved Mention"/>
+    <w:basedOn w:val="DefaultParagraphFont"/>
+    <w:uiPriority w:val="99"/>
+    <w:semiHidden/>
+    <w:unhideWhenUsed/>
+    <w:rsid w:val="004D1639"/>
+    <w:rPr>
+      <w:color w:val="605E5C"/>
+      <w:shd w:val="clear" w:color="auto" w:fill="E1DFDD"/>
     </w:rPr>
   </w:style>
 </w:styles>

</xml_diff>